<commit_message>
se realizan ajustes de repositorio y se carga pdf accesible.
</commit_message>
<xml_diff>
--- a/fuentes/222319_CF4_DU.docx
+++ b/fuentes/222319_CF4_DU.docx
@@ -49,7 +49,7 @@
                     <pic:cNvPicPr/>
                   </pic:nvPicPr>
                   <pic:blipFill>
-                    <a:blip r:embed="rId8">
+                    <a:blip r:embed="rId11">
                       <a:extLst>
                         <a:ext uri="{28A0092B-C50C-407E-A947-70E740481C1C}">
                           <a14:useLocalDpi xmlns:a14="http://schemas.microsoft.com/office/drawing/2010/main" val="0"/>
@@ -206,9 +206,9 @@
               </wp:anchor>
             </w:drawing>
           </mc:Choice>
-          <mc:Fallback>
+          <mc:Fallback xmlns:a="http://schemas.openxmlformats.org/drawingml/2006/main" xmlns:adec="http://schemas.microsoft.com/office/drawing/2017/decorative" xmlns:pic="http://schemas.openxmlformats.org/drawingml/2006/picture" xmlns:a14="http://schemas.microsoft.com/office/drawing/2010/main">
             <w:pict>
-              <v:rect w14:anchorId="04BF2410" id="Rectángulo 3" o:spid="_x0000_s1026" alt="&quot;&quot;" style="position:absolute;margin-left:-55.7pt;margin-top:26.5pt;width:613.85pt;height:204pt;z-index:-251655168;visibility:visible;mso-wrap-style:square;mso-height-percent:0;mso-wrap-distance-left:9pt;mso-wrap-distance-top:0;mso-wrap-distance-right:9pt;mso-wrap-distance-bottom:0;mso-position-horizontal:absolute;mso-position-horizontal-relative:text;mso-position-vertical:absolute;mso-position-vertical-relative:text;mso-height-percent:0;mso-height-relative:margin;v-text-anchor:middle" o:gfxdata="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" fillcolor="#00314d" stroked="f" strokeweight="1pt"/>
+              <v:rect id="Rectángulo 3" style="position:absolute;margin-left:-55.7pt;margin-top:26.5pt;width:613.85pt;height:204pt;z-index:-251655168;visibility:visible;mso-wrap-style:square;mso-height-percent:0;mso-wrap-distance-left:9pt;mso-wrap-distance-top:0;mso-wrap-distance-right:9pt;mso-wrap-distance-bottom:0;mso-position-horizontal:absolute;mso-position-horizontal-relative:text;mso-position-vertical:absolute;mso-position-vertical-relative:text;mso-height-percent:0;mso-height-relative:margin;v-text-anchor:middle" alt="&quot;&quot;" o:spid="_x0000_s1026" fillcolor="#00314d" stroked="f" strokeweight="1pt" w14:anchorId="04BF2410" o:gfxdata="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"/>
             </w:pict>
           </mc:Fallback>
         </mc:AlternateContent>
@@ -2122,7 +2122,7 @@
                 <w:noProof/>
                 <w:webHidden/>
               </w:rPr>
-              <w:t>58</w:t>
+              <w:t>59</w:t>
             </w:r>
             <w:r>
               <w:rPr>
@@ -2172,7 +2172,7 @@
           <w:rFonts w:cstheme="minorHAnsi"/>
         </w:rPr>
         <w:sectPr>
-          <w:footerReference w:type="default" r:id="rId9"/>
+          <w:footerReference w:type="default" r:id="rId12"/>
           <w:pgSz w:w="12240" w:h="15840"/>
           <w:pgMar w:top="1701" w:right="1134" w:bottom="1134" w:left="1134" w:header="709" w:footer="709" w:gutter="0"/>
           <w:cols w:space="708"/>
@@ -2283,7 +2283,7 @@
                     </pic:cNvPicPr>
                   </pic:nvPicPr>
                   <pic:blipFill>
-                    <a:blip r:embed="rId10" cstate="print">
+                    <a:blip r:embed="rId13" cstate="print">
                       <a:extLst>
                         <a:ext uri="{28A0092B-C50C-407E-A947-70E740481C1C}">
                           <a14:useLocalDpi xmlns:a14="http://schemas.microsoft.com/office/drawing/2010/main" val="0"/>
@@ -2327,7 +2327,7 @@
           <w:iCs/>
         </w:rPr>
       </w:pPr>
-      <w:hyperlink r:id="rId11" w:history="1">
+      <w:hyperlink r:id="rId14" w:history="1">
         <w:r>
           <w:rPr>
             <w:rStyle w:val="Hipervnculo"/>
@@ -2787,7 +2787,7 @@
                     </pic:cNvPicPr>
                   </pic:nvPicPr>
                   <pic:blipFill>
-                    <a:blip r:embed="rId12" cstate="print">
+                    <a:blip r:embed="rId15" cstate="print">
                       <a:extLst>
                         <a:ext uri="{28A0092B-C50C-407E-A947-70E740481C1C}">
                           <a14:useLocalDpi xmlns:a14="http://schemas.microsoft.com/office/drawing/2010/main" val="0"/>
@@ -2827,7 +2827,7 @@
           <w:rFonts w:cstheme="minorHAnsi"/>
         </w:rPr>
       </w:pPr>
-      <w:hyperlink r:id="rId13" w:history="1">
+      <w:hyperlink r:id="rId16" w:history="1">
         <w:r>
           <w:rPr>
             <w:rStyle w:val="Hipervnculo"/>
@@ -4646,7 +4646,19 @@
         <w:rPr>
           <w:rFonts w:cstheme="minorHAnsi"/>
         </w:rPr>
-        <w:t>Amplie su conocimiento sobre las unidades de medida, analizando en detalle el siguiente ejemplo:</w:t>
+        <w:t>Ampl</w:t>
+      </w:r>
+      <w:r>
+        <w:rPr>
+          <w:rFonts w:cstheme="minorHAnsi"/>
+        </w:rPr>
+        <w:t>í</w:t>
+      </w:r>
+      <w:r>
+        <w:rPr>
+          <w:rFonts w:cstheme="minorHAnsi"/>
+        </w:rPr>
+        <w:t>e su conocimiento sobre las unidades de medida, analizando en detalle el siguiente ejemplo:</w:t>
       </w:r>
     </w:p>
     <w:p>
@@ -4777,7 +4789,19 @@
         <w:rPr>
           <w:rFonts w:cstheme="minorHAnsi"/>
         </w:rPr>
-        <w:t>: simplificando la fracción se obtiene t = (1000L/1) / (0.4l/s) = (1000 L*s) / (0.4s)</w:t>
+        <w:t>: simplificando la fracción se obtiene</w:t>
+      </w:r>
+      <w:r>
+        <w:rPr>
+          <w:rFonts w:cstheme="minorHAnsi"/>
+        </w:rPr>
+        <w:t>.</w:t>
+      </w:r>
+      <w:r>
+        <w:rPr>
+          <w:rFonts w:cstheme="minorHAnsi"/>
+        </w:rPr>
+        <w:t xml:space="preserve"> t = (1000L/1) / (0.4l/s) = (1000 L*s) / (0.4s)</w:t>
       </w:r>
     </w:p>
     <w:p>
@@ -4803,7 +4827,19 @@
         <w:rPr>
           <w:rFonts w:cstheme="minorHAnsi"/>
         </w:rPr>
-        <w:t>: se cancelan las unidades y aplicamos los factores de conversión. t=(1000 L*s) / 0.4L</w:t>
+        <w:t>: se cancelan las unidades y aplicamos los factores de conversión. t=</w:t>
+      </w:r>
+      <w:r>
+        <w:rPr>
+          <w:rFonts w:cstheme="minorHAnsi"/>
+        </w:rPr>
+        <w:t xml:space="preserve"> </w:t>
+      </w:r>
+      <w:r>
+        <w:rPr>
+          <w:rFonts w:cstheme="minorHAnsi"/>
+        </w:rPr>
+        <w:t>(1000 L*s) / 0.4L</w:t>
       </w:r>
     </w:p>
     <w:p>
@@ -4888,7 +4924,21 @@
           <w:rFonts w:cstheme="minorHAnsi"/>
           <w:lang w:eastAsia="es-CO"/>
         </w:rPr>
-        <w:t>La información sobre las operaciones de muestreo es una parte fundamental para asegurar la calidad del programa de muestreo y base fundamental en la cadena de custodia de las muestras, ya que esto genera confianza en los resultados de los análisis aplicados a las muestras. Por tal razón la información consignada en los rótulos de los recipientes y en los registros de toma de muestras debe ser legible, veraz y trazable.</w:t>
+        <w:t>La información sobre las operaciones de muestreo es una parte fundamental para asegurar la calidad del programa de muestreo y base fundamental en la cadena de custodia de las muestras, ya que esto genera confianza en los resultados de los análisis aplicados a las muestras. Por tal razón</w:t>
+      </w:r>
+      <w:r>
+        <w:rPr>
+          <w:rFonts w:cstheme="minorHAnsi"/>
+          <w:lang w:eastAsia="es-CO"/>
+        </w:rPr>
+        <w:t>,</w:t>
+      </w:r>
+      <w:r>
+        <w:rPr>
+          <w:rFonts w:cstheme="minorHAnsi"/>
+          <w:lang w:eastAsia="es-CO"/>
+        </w:rPr>
+        <w:t xml:space="preserve"> la información consignada en los rótulos de los recipientes y en los registros de toma de muestras debe ser legible, veraz y trazable.</w:t>
       </w:r>
     </w:p>
     <w:p>
@@ -5151,7 +5201,34 @@
           <w:rFonts w:cstheme="minorHAnsi"/>
           <w:lang w:eastAsia="es-CO"/>
         </w:rPr>
-        <w:t>La información mínima que debe contener un rótulo es: código del proyecto, consideraciones de seguridad y código del cronograma, nombre de identificación de la muestra, identificación de la ubicación del muestreo, punto de muestreo, intervalo de tiempo (Fecha y hora), tipo de muestreo, empresa o persona que realiza la toma, parámetros medidos in situ.</w:t>
+        <w:t xml:space="preserve">La información mínima que debe contener un rótulo es: código del proyecto, consideraciones de seguridad y código del cronograma, nombre de identificación de la muestra, identificación de la ubicación del muestreo, punto de muestreo, intervalo de tiempo (Fecha y hora), tipo de muestreo, empresa o persona que realiza la toma, parámetros medidos </w:t>
+      </w:r>
+      <w:r>
+        <w:rPr>
+          <w:rFonts w:cstheme="minorHAnsi"/>
+          <w:lang w:eastAsia="es-CO"/>
+        </w:rPr>
+        <w:t>“</w:t>
+      </w:r>
+      <w:r>
+        <w:rPr>
+          <w:rStyle w:val="Extranjerismo"/>
+        </w:rPr>
+        <w:t>in situ</w:t>
+      </w:r>
+      <w:r>
+        <w:rPr>
+          <w:rFonts w:cstheme="minorHAnsi"/>
+          <w:lang w:eastAsia="es-CO"/>
+        </w:rPr>
+        <w:t>”</w:t>
+      </w:r>
+      <w:r>
+        <w:rPr>
+          <w:rFonts w:cstheme="minorHAnsi"/>
+          <w:lang w:eastAsia="es-CO"/>
+        </w:rPr>
+        <w:t>.</w:t>
       </w:r>
     </w:p>
     <w:p>
@@ -5383,7 +5460,19 @@
               <w:rPr>
                 <w:lang w:val="es-CO"/>
               </w:rPr>
-              <w:t xml:space="preserve">2. En ambos casos debe asegurarse que el envase se encuentre LIMPIO, pero debe prestarse especial atención a no lavarlo con detergentes, hipoclorito de sodio (lavandina) u otros reactivos: el envase sólo puede ser enjuagado con agua. De todas maneras, se trate de un </w:t>
+              <w:t>2. En ambos casos debe asegurarse que el envase se encuentre LIMPIO, pero debe prestarse especial atención a no lavarlo con detergentes, hipoclorito de sodio (lavandina) u otros reactivos: el envase s</w:t>
+            </w:r>
+            <w:r>
+              <w:rPr>
+                <w:lang w:val="es-CO"/>
+              </w:rPr>
+              <w:t>o</w:t>
+            </w:r>
+            <w:r>
+              <w:rPr>
+                <w:lang w:val="es-CO"/>
+              </w:rPr>
+              <w:t xml:space="preserve">lo puede ser enjuagado con agua. De todas maneras, se trate de un </w:t>
             </w:r>
             <w:r>
               <w:rPr>
@@ -5442,6 +5531,7 @@
               <w:rPr>
                 <w:lang w:val="es-CO"/>
               </w:rPr>
+              <w:lastRenderedPageBreak/>
               <w:t>3. La cantidad de muestra necesaria para un análisis físico-químico es de aproximadamente 1000ml. Si fuera necesario muestrear para algún análisis que requiriera del agregado de un reactivo específico para la conservación de la muestra, deberá preverse la toma en envases adicionales de menor capacidad.</w:t>
             </w:r>
           </w:p>
@@ -5499,7 +5589,35 @@
           <w:rFonts w:cstheme="minorHAnsi"/>
           <w:lang w:eastAsia="es-CO"/>
         </w:rPr>
-        <w:t>Una vez son tomadas las muestras de suelo, éstas son rotuladas y almacenadas en recipientes plásticos y de vidrio. Para toma de muestras de suelo no contaminadas se pueden usar recipientes de polietileno (como cubetas, botellas de boca ancha, talegas fuertes) porque son inertes baratos y cómodos.</w:t>
+        <w:t xml:space="preserve">Una vez son tomadas las muestras de suelo, </w:t>
+      </w:r>
+      <w:r>
+        <w:rPr>
+          <w:rFonts w:cstheme="minorHAnsi"/>
+          <w:lang w:eastAsia="es-CO"/>
+        </w:rPr>
+        <w:t>e</w:t>
+      </w:r>
+      <w:r>
+        <w:rPr>
+          <w:rFonts w:cstheme="minorHAnsi"/>
+          <w:lang w:eastAsia="es-CO"/>
+        </w:rPr>
+        <w:t>stas son rotuladas y almacenadas en recipientes plásticos y de vidrio. Para toma de muestras de suelo no contaminadas se pueden usar recipientes de polietileno (como cubetas, botellas de boca ancha, talegas fuertes) porque son inertes</w:t>
+      </w:r>
+      <w:r>
+        <w:rPr>
+          <w:rFonts w:cstheme="minorHAnsi"/>
+          <w:lang w:eastAsia="es-CO"/>
+        </w:rPr>
+        <w:t>,</w:t>
+      </w:r>
+      <w:r>
+        <w:rPr>
+          <w:rFonts w:cstheme="minorHAnsi"/>
+          <w:lang w:eastAsia="es-CO"/>
+        </w:rPr>
+        <w:t xml:space="preserve"> baratos y cómodos.</w:t>
       </w:r>
     </w:p>
     <w:p>
@@ -5574,7 +5692,49 @@
           <w:rFonts w:cstheme="minorHAnsi"/>
           <w:lang w:eastAsia="es-CO"/>
         </w:rPr>
-        <w:t>. Se utilizarán envases de plástico de polietileno rígido o flexible (bolsas plásticas) o vidrio, con buen cierre, nuevos de acuerdo al tipo de análisis. debe asegurarse que el envase se encuentre LIMPIO, pero debe prestarse especial atención a no lavarlo con detergentes, hipoclorito de sodio (lavandina) u otros reactivos: el envase sólo puede ser enjuagado con agua.</w:t>
+        <w:t>. Se utilizarán envases de plástico de polietileno rígido o flexible (bolsas plásticas) o vidrio, con buen cierre, nuevos</w:t>
+      </w:r>
+      <w:r>
+        <w:rPr>
+          <w:rFonts w:cstheme="minorHAnsi"/>
+          <w:lang w:eastAsia="es-CO"/>
+        </w:rPr>
+        <w:t>,</w:t>
+      </w:r>
+      <w:r>
+        <w:rPr>
+          <w:rFonts w:cstheme="minorHAnsi"/>
+          <w:lang w:eastAsia="es-CO"/>
+        </w:rPr>
+        <w:t xml:space="preserve"> de acuerdo al tipo de análisis. </w:t>
+      </w:r>
+      <w:r>
+        <w:rPr>
+          <w:rFonts w:cstheme="minorHAnsi"/>
+          <w:lang w:eastAsia="es-CO"/>
+        </w:rPr>
+        <w:t>D</w:t>
+      </w:r>
+      <w:r>
+        <w:rPr>
+          <w:rFonts w:cstheme="minorHAnsi"/>
+          <w:lang w:eastAsia="es-CO"/>
+        </w:rPr>
+        <w:t>ebe asegurarse que el envase se encuentre LIMPIO, pero debe prestarse especial atención a no lavarlo con detergentes, hipoclorito de sodio (lavandina) u otros reactivos: el envase s</w:t>
+      </w:r>
+      <w:r>
+        <w:rPr>
+          <w:rFonts w:cstheme="minorHAnsi"/>
+          <w:lang w:eastAsia="es-CO"/>
+        </w:rPr>
+        <w:t>o</w:t>
+      </w:r>
+      <w:r>
+        <w:rPr>
+          <w:rFonts w:cstheme="minorHAnsi"/>
+          <w:lang w:eastAsia="es-CO"/>
+        </w:rPr>
+        <w:t>lo puede ser enjuagado con agua.</w:t>
       </w:r>
     </w:p>
     <w:p>
@@ -9283,16 +9443,20 @@
     </w:tbl>
     <w:p>
       <w:pPr>
-        <w:pStyle w:val="Ttulo2"/>
-        <w:numPr>
-          <w:ilvl w:val="0"/>
-          <w:numId w:val="0"/>
-        </w:numPr>
-        <w:rPr>
-          <w:rFonts w:asciiTheme="minorHAnsi" w:hAnsiTheme="minorHAnsi" w:cstheme="minorHAnsi"/>
-          <w:lang w:val="es-CO"/>
-        </w:rPr>
-      </w:pPr>
+        <w:ind w:firstLine="0"/>
+        <w:jc w:val="center"/>
+        <w:rPr>
+          <w:sz w:val="24"/>
+          <w:szCs w:val="24"/>
+        </w:rPr>
+      </w:pPr>
+      <w:r>
+        <w:rPr>
+          <w:sz w:val="24"/>
+          <w:szCs w:val="24"/>
+        </w:rPr>
+        <w:t>Tomado de: Guía para muestreo de análisis de suelos (2000).</w:t>
+      </w:r>
     </w:p>
     <w:p>
       <w:pPr>
@@ -10277,7 +10441,21 @@
           <w:rFonts w:cstheme="minorHAnsi"/>
           <w:lang w:eastAsia="es-CO"/>
         </w:rPr>
-        <w:t>Plan de muestreo tipos de muestras</w:t>
+        <w:t>Plan de muestreo</w:t>
+      </w:r>
+      <w:r>
+        <w:rPr>
+          <w:rFonts w:cstheme="minorHAnsi"/>
+          <w:lang w:eastAsia="es-CO"/>
+        </w:rPr>
+        <w:t>,</w:t>
+      </w:r>
+      <w:r>
+        <w:rPr>
+          <w:rFonts w:cstheme="minorHAnsi"/>
+          <w:lang w:eastAsia="es-CO"/>
+        </w:rPr>
+        <w:t xml:space="preserve"> tipos de muestras</w:t>
       </w:r>
     </w:p>
     <w:p>
@@ -10599,7 +10777,35 @@
           <w:rFonts w:cstheme="minorHAnsi"/>
           <w:lang w:eastAsia="es-CO"/>
         </w:rPr>
-        <w:t>: el muestreo manual se realiza cuando se tienen sitios de fácil acceso o aquellos que por medio de ciertas adaptaciones puedan facilitar la toma de muestras. La ventaja de este tipo de muestreo es permitir al encargado de tomar la muestra, observar los cambios en las características del agua en cuanto a sustancias flotantes, color, olor, aumento o disminución de caudales, entre otros; sin embargo este sólo es aceptable para los criterios de control y vigilancia, si la muestra es representativa de la calidad del agua del sitio de muestreo particular, motivo por el cual se requiere establecer que la información obtenida de estas muestras puntuales tomadas en un sitio y tiempo dados es única para ese lugar y tiempo seleccionado.</w:t>
+        <w:t>: el muestreo manual se realiza cuando se tienen sitios de fácil acceso o aquellos que por medio de ciertas adaptaciones puedan facilitar la toma de muestras. La ventaja de este tipo de muestreo es permitir al encargado de tomar la muestra, observar los cambios en las características del agua en cuanto a sustancias flotantes, color, olor, aumento o disminución de caudales, entre otros; sin embargo</w:t>
+      </w:r>
+      <w:r>
+        <w:rPr>
+          <w:rFonts w:cstheme="minorHAnsi"/>
+          <w:lang w:eastAsia="es-CO"/>
+        </w:rPr>
+        <w:t>,</w:t>
+      </w:r>
+      <w:r>
+        <w:rPr>
+          <w:rFonts w:cstheme="minorHAnsi"/>
+          <w:lang w:eastAsia="es-CO"/>
+        </w:rPr>
+        <w:t xml:space="preserve"> este s</w:t>
+      </w:r>
+      <w:r>
+        <w:rPr>
+          <w:rFonts w:cstheme="minorHAnsi"/>
+          <w:lang w:eastAsia="es-CO"/>
+        </w:rPr>
+        <w:t>o</w:t>
+      </w:r>
+      <w:r>
+        <w:rPr>
+          <w:rFonts w:cstheme="minorHAnsi"/>
+          <w:lang w:eastAsia="es-CO"/>
+        </w:rPr>
+        <w:t>lo es aceptable para los criterios de control y vigilancia, si la muestra es representativa de la calidad del agua del sitio de muestreo particular, motivo por el cual se requiere establecer que la información obtenida de estas muestras puntuales tomadas en un sitio y tiempo dados es única para ese lugar y tiempo seleccionado.</w:t>
       </w:r>
     </w:p>
     <w:p>
@@ -10694,7 +10900,49 @@
           <w:rFonts w:cstheme="minorHAnsi"/>
           <w:lang w:eastAsia="es-CO"/>
         </w:rPr>
-        <w:t xml:space="preserve">: el muestreo por inmersión se realiza cuando se requiere tomar muestras de profundidad por ejemplo en el caso de muestreos de tanques de almacenamiento que no cuenten con dispositivos de muestras o en el agua de manantiales o pozos, piscinas. En estos casos la muestra se debe tomar con un recipiente estéril en su interior y exterior. Tan pronto se va a tomar la muestra se debe retirar la envoltura protectora del recipiente y con la ayuda de una vara de muestreo se lleva a cabo la toma de muestra. En el caso de toma de las piscinas, la muestra se debe tomar de -10 a -20 cm de </w:t>
+        <w:t>: el muestreo por inmersión se realiza cuando se requiere tomar muestras de profundidad</w:t>
+      </w:r>
+      <w:r>
+        <w:rPr>
+          <w:rFonts w:cstheme="minorHAnsi"/>
+          <w:lang w:eastAsia="es-CO"/>
+        </w:rPr>
+        <w:t>,</w:t>
+      </w:r>
+      <w:r>
+        <w:rPr>
+          <w:rFonts w:cstheme="minorHAnsi"/>
+          <w:lang w:eastAsia="es-CO"/>
+        </w:rPr>
+        <w:t xml:space="preserve"> por ejemplo</w:t>
+      </w:r>
+      <w:r>
+        <w:rPr>
+          <w:rFonts w:cstheme="minorHAnsi"/>
+          <w:lang w:eastAsia="es-CO"/>
+        </w:rPr>
+        <w:t>,</w:t>
+      </w:r>
+      <w:r>
+        <w:rPr>
+          <w:rFonts w:cstheme="minorHAnsi"/>
+          <w:lang w:eastAsia="es-CO"/>
+        </w:rPr>
+        <w:t xml:space="preserve"> en el caso de muestreos de tanques de almacenamiento que no cuenten con dispositivos de muestras o en el agua de manantiales o pozos, piscinas. En estos casos la muestra se debe tomar con un recipiente estéril en su interior y exterior. Tan pronto se va a tomar la muestra</w:t>
+      </w:r>
+      <w:r>
+        <w:rPr>
+          <w:rFonts w:cstheme="minorHAnsi"/>
+          <w:lang w:eastAsia="es-CO"/>
+        </w:rPr>
+        <w:t>,</w:t>
+      </w:r>
+      <w:r>
+        <w:rPr>
+          <w:rFonts w:cstheme="minorHAnsi"/>
+          <w:lang w:eastAsia="es-CO"/>
+        </w:rPr>
+        <w:t xml:space="preserve"> se debe retirar la envoltura protectora del recipiente y con la ayuda de una vara de muestreo se lleva a cabo la toma de muestra. En el caso de toma de las piscinas, la muestra se debe tomar de -10 a </w:t>
       </w:r>
       <w:r>
         <w:rPr>
@@ -10702,7 +10950,7 @@
           <w:lang w:eastAsia="es-CO"/>
         </w:rPr>
         <w:lastRenderedPageBreak/>
-        <w:t>profundidad y el recipiente se introduce horizontalmente para evitar la pérdida de tiosulfato. Para balnearios se hace de manera similar haciendo la toma a -20 a -30. En el caso de pozos o manantiales sin dispositivos de muestreo, la toma se debe hacer con bombas o dispositivos sumergibles estériles.</w:t>
+        <w:t>-20 cm de profundidad y el recipiente se introduce horizontalmente para evitar la pérdida de tiosulfato. Para balnearios se hace de manera similar haciendo la toma a -20 a -30. En el caso de pozos o manantiales sin dispositivos de muestreo, la toma se debe hacer con bombas o dispositivos sumergibles estériles.</w:t>
       </w:r>
     </w:p>
     <w:p>
@@ -12498,7 +12746,42 @@
                 <w:szCs w:val="24"/>
                 <w:lang w:eastAsia="es-CO"/>
               </w:rPr>
-              <w:t>” (consiste en una sección de entra, una de salida, una garganta y un fondo aforador) y, finalmente, canaleta Parshall (conformada por una sección convergente de contracción que se localiza en su extremo aguas arriba, una garganta y una sección divergente aguas abajo).</w:t>
+              <w:t xml:space="preserve">” (consiste en una sección de entra, una de salida, una garganta y un fondo aforador) y, finalmente, </w:t>
+            </w:r>
+            <w:r>
+              <w:rPr>
+                <w:rFonts w:asciiTheme="minorHAnsi" w:hAnsiTheme="minorHAnsi" w:cstheme="minorHAnsi"/>
+                <w:sz w:val="24"/>
+                <w:szCs w:val="24"/>
+                <w:lang w:eastAsia="es-CO"/>
+              </w:rPr>
+              <w:t xml:space="preserve">canaleta </w:t>
+            </w:r>
+            <w:r>
+              <w:rPr>
+                <w:rStyle w:val="Extranjerismo"/>
+                <w:sz w:val="24"/>
+                <w:szCs w:val="24"/>
+              </w:rPr>
+              <w:t>Parshall</w:t>
+            </w:r>
+            <w:r>
+              <w:rPr>
+                <w:rFonts w:asciiTheme="minorHAnsi" w:hAnsiTheme="minorHAnsi" w:cstheme="minorHAnsi"/>
+                <w:sz w:val="24"/>
+                <w:szCs w:val="24"/>
+                <w:lang w:eastAsia="es-CO"/>
+              </w:rPr>
+              <w:t xml:space="preserve"> (conformada</w:t>
+            </w:r>
+            <w:r>
+              <w:rPr>
+                <w:rFonts w:asciiTheme="minorHAnsi" w:hAnsiTheme="minorHAnsi" w:cstheme="minorHAnsi"/>
+                <w:sz w:val="24"/>
+                <w:szCs w:val="24"/>
+                <w:lang w:eastAsia="es-CO"/>
+              </w:rPr>
+              <w:t xml:space="preserve"> por una sección convergente de contracción que se localiza en su extremo aguas arriba, una garganta y una sección divergente aguas abajo).</w:t>
             </w:r>
           </w:p>
         </w:tc>
@@ -13336,7 +13619,21 @@
           <w:rFonts w:cstheme="minorHAnsi"/>
           <w:lang w:eastAsia="es-CO"/>
         </w:rPr>
-        <w:t xml:space="preserve">Amplie sus conocimientos y conceptos sobre Tomas de muestras de suelo, estudiando a profundidad en contenido del documento pdf anexo, denominado </w:t>
+        <w:t>Ampl</w:t>
+      </w:r>
+      <w:r>
+        <w:rPr>
+          <w:rFonts w:cstheme="minorHAnsi"/>
+          <w:lang w:eastAsia="es-CO"/>
+        </w:rPr>
+        <w:t>í</w:t>
+      </w:r>
+      <w:r>
+        <w:rPr>
+          <w:rFonts w:cstheme="minorHAnsi"/>
+          <w:lang w:eastAsia="es-CO"/>
+        </w:rPr>
+        <w:t xml:space="preserve">e sus conocimientos y conceptos sobre Tomas de muestras de suelo, estudiando a profundidad en contenido del documento pdf anexo, denominado </w:t>
       </w:r>
       <w:r>
         <w:rPr>
@@ -14127,7 +14424,35 @@
           <w:rFonts w:cstheme="minorHAnsi"/>
           <w:lang w:eastAsia="es-CO"/>
         </w:rPr>
-        <w:t>El proceso de muestreo y análisis de muestra tiene, dentro de muchas implicaciones el de conservar, transportar y recibir las muestras. En dicho procedimiento, siempre que sea necesario movilizarla a la zona de laboratorio o de almacenamiento se recomienda actuar bajo los criterios y protocolos establecidos y las normas.</w:t>
+        <w:t>El proceso de muestreo y análisis de muestra tiene, dentro de muchas implicaciones</w:t>
+      </w:r>
+      <w:r>
+        <w:rPr>
+          <w:rFonts w:cstheme="minorHAnsi"/>
+          <w:lang w:eastAsia="es-CO"/>
+        </w:rPr>
+        <w:t>,</w:t>
+      </w:r>
+      <w:r>
+        <w:rPr>
+          <w:rFonts w:cstheme="minorHAnsi"/>
+          <w:lang w:eastAsia="es-CO"/>
+        </w:rPr>
+        <w:t xml:space="preserve"> el de conservar, transportar y recibir las muestras. En dicho procedimiento, siempre que sea necesario movilizarla a la zona de laboratorio o de almacenamiento</w:t>
+      </w:r>
+      <w:r>
+        <w:rPr>
+          <w:rFonts w:cstheme="minorHAnsi"/>
+          <w:lang w:eastAsia="es-CO"/>
+        </w:rPr>
+        <w:t>,</w:t>
+      </w:r>
+      <w:r>
+        <w:rPr>
+          <w:rFonts w:cstheme="minorHAnsi"/>
+          <w:lang w:eastAsia="es-CO"/>
+        </w:rPr>
+        <w:t xml:space="preserve"> se recomienda actuar bajo los criterios y protocolos establecidos y las normas.</w:t>
       </w:r>
     </w:p>
     <w:p>
@@ -14175,22 +14500,64 @@
           <w:rFonts w:cstheme="minorHAnsi"/>
           <w:lang w:eastAsia="es-CO"/>
         </w:rPr>
-        <w:t>El acondicionamiento de las muestras dependerá del objetivo del muestreo. En general, para análisis físico-químico puede ser necesario acondicionarlas con conservadores de frío, ya que algunas especies químicas (nitratos, sulfatos) pueden sufrir transformaciones por acción microbiana. También deben mantenerse al resguardo de la luz, procurando enviarlas lo más rápido posible al laboratorio.</w:t>
-      </w:r>
-    </w:p>
-    <w:p>
-      <w:pPr>
-        <w:rPr>
-          <w:rFonts w:cstheme="minorHAnsi"/>
-          <w:lang w:eastAsia="es-CO"/>
-        </w:rPr>
-      </w:pPr>
-      <w:r>
-        <w:rPr>
-          <w:rFonts w:cstheme="minorHAnsi"/>
-          <w:lang w:eastAsia="es-CO"/>
-        </w:rPr>
-        <w:t>En el caso de análisis microbiológico es indispensable que la muestra se mantenga refrigerada hasta su arribo al laboratorio, ya que tanto las temperaturas mayores a 6ºC como la luz provocan la multiplicación de los microorganismos e invalidan la muestra dado que los resultados no reflejarán la realidad.</w:t>
+        <w:t>El acondicionamiento de las muestras dependerá del objetivo del muestreo. En general, para análisis físico-químico</w:t>
+      </w:r>
+      <w:r>
+        <w:rPr>
+          <w:rFonts w:cstheme="minorHAnsi"/>
+          <w:lang w:eastAsia="es-CO"/>
+        </w:rPr>
+        <w:t>,</w:t>
+      </w:r>
+      <w:r>
+        <w:rPr>
+          <w:rFonts w:cstheme="minorHAnsi"/>
+          <w:lang w:eastAsia="es-CO"/>
+        </w:rPr>
+        <w:t xml:space="preserve"> puede ser necesario acondicionarlas con conservadores de frío, </w:t>
+      </w:r>
+      <w:r>
+        <w:rPr>
+          <w:rFonts w:cstheme="minorHAnsi"/>
+          <w:lang w:eastAsia="es-CO"/>
+        </w:rPr>
+        <w:t>puesto que</w:t>
+      </w:r>
+      <w:r>
+        <w:rPr>
+          <w:rFonts w:cstheme="minorHAnsi"/>
+          <w:lang w:eastAsia="es-CO"/>
+        </w:rPr>
+        <w:t xml:space="preserve"> algunas especies químicas (nitratos, sulfatos) pueden sufrir transformaciones por acción microbiana. También deben mantenerse al resguardo de la luz, procurando enviarlas lo más rápido posible al laboratorio.</w:t>
+      </w:r>
+    </w:p>
+    <w:p>
+      <w:pPr>
+        <w:rPr>
+          <w:rFonts w:cstheme="minorHAnsi"/>
+          <w:lang w:eastAsia="es-CO"/>
+        </w:rPr>
+      </w:pPr>
+      <w:r>
+        <w:rPr>
+          <w:rFonts w:cstheme="minorHAnsi"/>
+          <w:lang w:eastAsia="es-CO"/>
+        </w:rPr>
+        <w:t>En el caso de análisis microbiológico es indispensable que la muestra se mantenga refrigerada hasta su arribo al laboratorio, ya que tanto las temperaturas mayores a 6</w:t>
+      </w:r>
+      <w:r>
+        <w:rPr>
+          <w:rFonts w:cstheme="minorHAnsi"/>
+          <w:lang w:eastAsia="es-CO"/>
+        </w:rPr>
+        <w:t xml:space="preserve"> </w:t>
+      </w:r>
+      <w:r>
+        <w:rPr>
+          <w:rFonts w:cstheme="minorHAnsi"/>
+          <w:lang w:eastAsia="es-CO"/>
+        </w:rPr>
+        <w:t>ºC como la luz provocan la multiplicación de los microorganismos e invalidan la muestra dado que los resultados no reflejarán la realidad.</w:t>
       </w:r>
     </w:p>
     <w:p>
@@ -14360,14 +14727,21 @@
           <w:rFonts w:cstheme="minorHAnsi"/>
           <w:lang w:eastAsia="es-CO"/>
         </w:rPr>
-        <w:t>: d</w:t>
-      </w:r>
-      <w:r>
-        <w:rPr>
-          <w:rFonts w:cstheme="minorHAnsi"/>
-          <w:lang w:eastAsia="es-CO"/>
-        </w:rPr>
-        <w:t>urante el transporte se recomienda refrigeración a 4° C y protección de la luz, especialmente si se sospecha que el agua está contaminada con organismos patógenos. Es necesario que al refrigerarse las muestras se tomen las precauciones y medidas necesarias para prevenir cualquier contaminación proveniente del hielo derretido.</w:t>
+        <w:t>: durante el transporte se recomienda refrigeración a 4</w:t>
+      </w:r>
+      <w:r>
+        <w:rPr>
+          <w:rFonts w:cstheme="minorHAnsi"/>
+          <w:lang w:eastAsia="es-CO"/>
+        </w:rPr>
+        <w:t xml:space="preserve"> </w:t>
+      </w:r>
+      <w:r>
+        <w:rPr>
+          <w:rFonts w:cstheme="minorHAnsi"/>
+          <w:lang w:eastAsia="es-CO"/>
+        </w:rPr>
+        <w:t>°C y protección de la luz, especialmente si se sospecha que el agua está contaminada con organismos patógenos. Es necesario que al refrigerarse las muestras se tomen las precauciones y medidas necesarias para prevenir cualquier contaminación proveniente del hielo derretido.</w:t>
       </w:r>
     </w:p>
     <w:p>
@@ -14396,14 +14770,7 @@
           <w:rFonts w:cstheme="minorHAnsi"/>
           <w:lang w:eastAsia="es-CO"/>
         </w:rPr>
-        <w:t>: s</w:t>
-      </w:r>
-      <w:r>
-        <w:rPr>
-          <w:rFonts w:cstheme="minorHAnsi"/>
-          <w:lang w:eastAsia="es-CO"/>
-        </w:rPr>
-        <w:t xml:space="preserve">i se supera el tiempo de preservación recomendado antes del análisis, las muestras se deben analizar y se debe reportar el tiempo entre el </w:t>
+        <w:t xml:space="preserve">: si se supera el tiempo de preservación recomendado antes del análisis, las muestras se deben analizar y se debe reportar el tiempo entre el </w:t>
       </w:r>
       <w:r>
         <w:rPr>
@@ -14440,21 +14807,21 @@
           <w:rFonts w:cstheme="minorHAnsi"/>
           <w:lang w:eastAsia="es-CO"/>
         </w:rPr>
-        <w:t>: t</w:t>
-      </w:r>
-      <w:r>
-        <w:rPr>
-          <w:rFonts w:cstheme="minorHAnsi"/>
-          <w:lang w:eastAsia="es-CO"/>
-        </w:rPr>
-        <w:t>odas las muestras de un mismo sitio de muestreo deberán ser almacenadas en una misma nevera portátil, para evitar posibles confusiones con muestras de otros sitios; sin embargo, si fueron tomados blancos estos deben ir empacados de igual manera que las otras muestras para que el laboratorio no los pueda identificar.</w:t>
-      </w:r>
-      <w:r>
-        <w:rPr>
-          <w:rFonts w:cstheme="minorHAnsi"/>
-          <w:lang w:eastAsia="es-CO"/>
-        </w:rPr>
-        <w:t xml:space="preserve"> </w:t>
+        <w:t>: todas las muestras de un mismo sitio de muestreo deberán ser almacenadas en una misma nevera portátil, para evitar posibles confusiones con muestras de otros sitios; sin embargo, si fueron tomados blancos</w:t>
+      </w:r>
+      <w:r>
+        <w:rPr>
+          <w:rFonts w:cstheme="minorHAnsi"/>
+          <w:lang w:eastAsia="es-CO"/>
+        </w:rPr>
+        <w:t>,</w:t>
+      </w:r>
+      <w:r>
+        <w:rPr>
+          <w:rFonts w:cstheme="minorHAnsi"/>
+          <w:lang w:eastAsia="es-CO"/>
+        </w:rPr>
+        <w:t xml:space="preserve"> estos deben ir empacados de igual manera que las otras muestras para que el laboratorio no los pueda identificar. </w:t>
       </w:r>
     </w:p>
     <w:p>
@@ -14483,14 +14850,7 @@
           <w:rFonts w:cstheme="minorHAnsi"/>
           <w:lang w:eastAsia="es-CO"/>
         </w:rPr>
-        <w:t>: l</w:t>
-      </w:r>
-      <w:r>
-        <w:rPr>
-          <w:rFonts w:cstheme="minorHAnsi"/>
-          <w:lang w:eastAsia="es-CO"/>
-        </w:rPr>
-        <w:t>os recipientes deberán ser colocados en posición vertical, con suficientes bolsas de hielo intercaladas de tal manera que se alcance una temperatura cercana a los 4° C. Se debe verificar que las botellas no se caigan, ni se abran, ni se les desprenda el rótulo. Después de embaladas se tapa y se sella la nevera.</w:t>
+        <w:t>: los recipientes deberán ser colocados en posición vertical, con suficientes bolsas de hielo intercaladas de tal manera que se alcance una temperatura cercana a los 4</w:t>
       </w:r>
       <w:r>
         <w:rPr>
@@ -14498,6 +14858,13 @@
           <w:lang w:eastAsia="es-CO"/>
         </w:rPr>
         <w:t xml:space="preserve"> </w:t>
+      </w:r>
+      <w:r>
+        <w:rPr>
+          <w:rFonts w:cstheme="minorHAnsi"/>
+          <w:lang w:eastAsia="es-CO"/>
+        </w:rPr>
+        <w:t xml:space="preserve">°C. Se debe verificar que las botellas no se caigan, ni se abran, ni se les desprenda el rótulo. Después de embaladas se tapa y se sella la nevera. </w:t>
       </w:r>
     </w:p>
     <w:p>
@@ -14526,14 +14893,7 @@
           <w:rFonts w:cstheme="minorHAnsi"/>
           <w:lang w:eastAsia="es-CO"/>
         </w:rPr>
-        <w:t>: e</w:t>
-      </w:r>
-      <w:r>
-        <w:rPr>
-          <w:rFonts w:cstheme="minorHAnsi"/>
-          <w:lang w:eastAsia="es-CO"/>
-        </w:rPr>
-        <w:t>s aconsejable colocarle un rótulo con la firma de quien hizo el muestreo, la fecha y la hora, adherido de tal manera que se rompa una vez la nevera sea abierta (sello de seguridad).</w:t>
+        <w:t>: es aconsejable colocarle un rótulo con la firma de quien hizo el muestreo, la fecha y la hora, adherido de tal manera que se rompa una vez la nevera sea abierta (sello de seguridad).</w:t>
       </w:r>
     </w:p>
     <w:p>
@@ -14562,14 +14922,7 @@
           <w:rFonts w:cstheme="minorHAnsi"/>
           <w:lang w:eastAsia="es-CO"/>
         </w:rPr>
-        <w:t>: l</w:t>
-      </w:r>
-      <w:r>
-        <w:rPr>
-          <w:rFonts w:cstheme="minorHAnsi"/>
-          <w:lang w:eastAsia="es-CO"/>
-        </w:rPr>
-        <w:t>as neveras deberán ser entregadas por alguna de las personas que hicieron parte de la comisión de muestreo al laboratorio, entregando igualmente los formatos de campo. Las muestras deberán ser radicadas y colocadas, tan pronto como sea posible, dentro del cuarto frío donde las muestras se conservarán para su posterior análisis.</w:t>
+        <w:t>: las neveras deberán ser entregadas por alguna de las personas que hicieron parte de la comisión de muestreo al laboratorio, entregando igualmente los formatos de campo. Las muestras deberán ser radicadas y colocadas, tan pronto como sea posible, dentro del cuarto frío donde las muestras se conservarán para su posterior análisis.</w:t>
       </w:r>
     </w:p>
     <w:p>
@@ -14660,7 +15013,35 @@
           <w:rFonts w:cstheme="minorHAnsi"/>
           <w:lang w:eastAsia="es-CO"/>
         </w:rPr>
-        <w:t>El personal de estos laboratorios encargados de la recepción de las muestras, así como los encargados de la recolección y transporte de las muestras deben seguir todas las recomendaciones estipuladas, especialmente en aquellos laboratorios donde, por la complejidad y tamaño de los sistemas de distribución, se procesan muestras recogidas por varios equipos de recolección, o procedentes de varios clientes, como es el caso de los laboratorios particulares.</w:t>
+        <w:t>El personal de estos laboratorios</w:t>
+      </w:r>
+      <w:r>
+        <w:rPr>
+          <w:rFonts w:cstheme="minorHAnsi"/>
+          <w:lang w:eastAsia="es-CO"/>
+        </w:rPr>
+        <w:t>,</w:t>
+      </w:r>
+      <w:r>
+        <w:rPr>
+          <w:rFonts w:cstheme="minorHAnsi"/>
+          <w:lang w:eastAsia="es-CO"/>
+        </w:rPr>
+        <w:t xml:space="preserve"> encargados de la recepción de las muestras, así como los encargados de la recolección y transporte de las muestras</w:t>
+      </w:r>
+      <w:r>
+        <w:rPr>
+          <w:rFonts w:cstheme="minorHAnsi"/>
+          <w:lang w:eastAsia="es-CO"/>
+        </w:rPr>
+        <w:t>,</w:t>
+      </w:r>
+      <w:r>
+        <w:rPr>
+          <w:rFonts w:cstheme="minorHAnsi"/>
+          <w:lang w:eastAsia="es-CO"/>
+        </w:rPr>
+        <w:t xml:space="preserve"> deben seguir todas las recomendaciones estipuladas, especialmente en aquellos laboratorios donde, por la complejidad y tamaño de los sistemas de distribución, se procesan muestras recogidas por varios equipos de recolección, o procedentes de varios clientes, como es el caso de los laboratorios particulares.</w:t>
       </w:r>
     </w:p>
     <w:p>
@@ -14751,14 +15132,7 @@
           <w:lang w:eastAsia="es-CO"/>
         </w:rPr>
         <w:lastRenderedPageBreak/>
-        <w:t>Nombre del (o los) tomadores de muestras.</w:t>
-      </w:r>
-      <w:r>
-        <w:rPr>
-          <w:rFonts w:cstheme="minorHAnsi"/>
-          <w:lang w:eastAsia="es-CO"/>
-        </w:rPr>
-        <w:t xml:space="preserve"> </w:t>
+        <w:t xml:space="preserve">Nombre del (o los) tomadores de muestras. </w:t>
       </w:r>
     </w:p>
     <w:p>
@@ -14778,14 +15152,7 @@
           <w:rFonts w:cstheme="minorHAnsi"/>
           <w:lang w:eastAsia="es-CO"/>
         </w:rPr>
-        <w:t>Número del método de muestreo.</w:t>
-      </w:r>
-      <w:r>
-        <w:rPr>
-          <w:rFonts w:cstheme="minorHAnsi"/>
-          <w:lang w:eastAsia="es-CO"/>
-        </w:rPr>
-        <w:t xml:space="preserve"> </w:t>
+        <w:t xml:space="preserve">Número del método de muestreo. </w:t>
       </w:r>
     </w:p>
     <w:p>
@@ -14898,7 +15265,7 @@
           <w:rFonts w:cstheme="minorHAnsi"/>
           <w:lang w:eastAsia="es-CO"/>
         </w:rPr>
-        <w:t>Evitar utilizar materiales como madera o cartón para realizar el aislamiento de la muestra con el gel o el hielo, debido a que se estos materiales se humedecen, ocasionando crecimiento de microorganismos contaminantes.</w:t>
+        <w:t>Evitar utilizar materiales como madera o cartón para realizar el aislamiento de la muestra con el gel o el hielo, debido a que estos materiales se humedecen, ocasionando crecimiento de microorganismos contaminantes.</w:t>
       </w:r>
     </w:p>
     <w:p>
@@ -14938,7 +15305,35 @@
           <w:rFonts w:cstheme="minorHAnsi"/>
           <w:lang w:eastAsia="es-CO"/>
         </w:rPr>
-        <w:t>Mantener la temperatura de conservación en un rango de 4°C a 8°C.</w:t>
+        <w:t>Mantener la temperatura de conservación en un rango de 4</w:t>
+      </w:r>
+      <w:r>
+        <w:rPr>
+          <w:rFonts w:cstheme="minorHAnsi"/>
+          <w:lang w:eastAsia="es-CO"/>
+        </w:rPr>
+        <w:t xml:space="preserve"> </w:t>
+      </w:r>
+      <w:r>
+        <w:rPr>
+          <w:rFonts w:cstheme="minorHAnsi"/>
+          <w:lang w:eastAsia="es-CO"/>
+        </w:rPr>
+        <w:t>°C a 8</w:t>
+      </w:r>
+      <w:r>
+        <w:rPr>
+          <w:rFonts w:cstheme="minorHAnsi"/>
+          <w:lang w:eastAsia="es-CO"/>
+        </w:rPr>
+        <w:t xml:space="preserve"> </w:t>
+      </w:r>
+      <w:r>
+        <w:rPr>
+          <w:rFonts w:cstheme="minorHAnsi"/>
+          <w:lang w:eastAsia="es-CO"/>
+        </w:rPr>
+        <w:t>°C.</w:t>
       </w:r>
     </w:p>
     <w:p>
@@ -14958,43 +15353,22 @@
           <w:rFonts w:cstheme="minorHAnsi"/>
           <w:lang w:eastAsia="es-CO"/>
         </w:rPr>
-        <w:t>Sellar la nevera de icopor con cinta adhesiva cuando el env</w:t>
-      </w:r>
-      <w:r>
-        <w:rPr>
-          <w:rFonts w:cstheme="minorHAnsi"/>
-          <w:lang w:eastAsia="es-CO"/>
-        </w:rPr>
-        <w:t>ío</w:t>
-      </w:r>
-      <w:r>
-        <w:rPr>
-          <w:rFonts w:cstheme="minorHAnsi"/>
-          <w:lang w:eastAsia="es-CO"/>
-        </w:rPr>
-        <w:t xml:space="preserve"> se realiza inmediatamente, de lo contrario refrigerar y rotular.</w:t>
-      </w:r>
-    </w:p>
-    <w:p>
-      <w:pPr>
-        <w:rPr>
-          <w:rFonts w:cstheme="minorHAnsi"/>
-          <w:lang w:eastAsia="es-CO"/>
-        </w:rPr>
-      </w:pPr>
-      <w:r>
-        <w:rPr>
-          <w:rFonts w:cstheme="minorHAnsi"/>
-          <w:lang w:eastAsia="es-CO"/>
-        </w:rPr>
-        <w:t>Profundice en los aspectos clave del proceso de conservación y transporte de muestras de suelos, explorando el contenido del</w:t>
-      </w:r>
-      <w:r>
-        <w:rPr>
-          <w:rFonts w:cstheme="minorHAnsi"/>
-          <w:lang w:eastAsia="es-CO"/>
-        </w:rPr>
-        <w:t xml:space="preserve"> pdf anexo denominado </w:t>
+        <w:t>Sellar la nevera de icopor con cinta adhesiva cuando el envío se realiza inmediatamente, de lo contrario refrigerar y rotular.</w:t>
+      </w:r>
+    </w:p>
+    <w:p>
+      <w:pPr>
+        <w:rPr>
+          <w:rFonts w:cstheme="minorHAnsi"/>
+          <w:lang w:eastAsia="es-CO"/>
+        </w:rPr>
+      </w:pPr>
+      <w:r>
+        <w:rPr>
+          <w:rFonts w:cstheme="minorHAnsi"/>
+          <w:lang w:eastAsia="es-CO"/>
+        </w:rPr>
+        <w:t xml:space="preserve">Profundice en los aspectos clave del proceso de conservación y transporte de muestras de suelos, explorando el contenido del pdf anexo denominado </w:t>
       </w:r>
       <w:r>
         <w:rPr>
@@ -15003,16 +15377,7 @@
           <w:bCs/>
           <w:lang w:eastAsia="es-CO"/>
         </w:rPr>
-        <w:t>C</w:t>
-      </w:r>
-      <w:r>
-        <w:rPr>
-          <w:rFonts w:cstheme="minorHAnsi"/>
-          <w:b/>
-          <w:bCs/>
-          <w:lang w:eastAsia="es-CO"/>
-        </w:rPr>
-        <w:t>onservaciónYTransporteMuestrasSuelos</w:t>
+        <w:t>ConservaciónYTransporteMuestrasSuelos</w:t>
       </w:r>
       <w:r>
         <w:rPr>
@@ -15207,30 +15572,28 @@
           <w:bCs/>
           <w:lang w:eastAsia="es-CO"/>
         </w:rPr>
-        <w:t>Inspección en la recepción</w:t>
-      </w:r>
-      <w:r>
-        <w:rPr>
-          <w:rFonts w:cstheme="minorHAnsi"/>
-          <w:b/>
-          <w:bCs/>
-          <w:lang w:eastAsia="es-CO"/>
-        </w:rPr>
-        <w:t xml:space="preserve">: </w:t>
-      </w:r>
-      <w:r>
-        <w:rPr>
-          <w:rFonts w:cstheme="minorHAnsi"/>
-          <w:lang w:eastAsia="es-CO"/>
-        </w:rPr>
-        <w:t>e</w:t>
-      </w:r>
-      <w:r>
-        <w:rPr>
-          <w:rFonts w:cstheme="minorHAnsi"/>
-          <w:lang w:eastAsia="es-CO"/>
-        </w:rPr>
-        <w:t>l recepcionista del laboratorio debe inspeccionar el etiquetado de las muestras y compararlo con la información del registro de campo o acta de toma de muestra de suelo. Si hay conformidad en esta inspección, el recepcionista del laboratorio firma este documento de vigilancia o control incluyendo la fecha y hora de llegada.</w:t>
+        <w:t xml:space="preserve">Inspección en la recepción: </w:t>
+      </w:r>
+      <w:r>
+        <w:rPr>
+          <w:rFonts w:cstheme="minorHAnsi"/>
+          <w:lang w:eastAsia="es-CO"/>
+        </w:rPr>
+        <w:t>el recepcionista del laboratorio debe inspeccionar el etiquetado de las muestras y compararlo con la información del registro de campo o acta de toma de muestra de suelo. Si hay conformidad en esta inspección, el recepcionista del laboratorio firma este documento de vigilancia o control</w:t>
+      </w:r>
+      <w:r>
+        <w:rPr>
+          <w:rFonts w:cstheme="minorHAnsi"/>
+          <w:lang w:eastAsia="es-CO"/>
+        </w:rPr>
+        <w:t>,</w:t>
+      </w:r>
+      <w:r>
+        <w:rPr>
+          <w:rFonts w:cstheme="minorHAnsi"/>
+          <w:lang w:eastAsia="es-CO"/>
+        </w:rPr>
+        <w:t xml:space="preserve"> incluyendo la fecha y hora de llegada.</w:t>
       </w:r>
     </w:p>
     <w:p>
@@ -15259,14 +15622,7 @@
           <w:rFonts w:cstheme="minorHAnsi"/>
           <w:lang w:eastAsia="es-CO"/>
         </w:rPr>
-        <w:t>: s</w:t>
-      </w:r>
-      <w:r>
-        <w:rPr>
-          <w:rFonts w:cstheme="minorHAnsi"/>
-          <w:lang w:eastAsia="es-CO"/>
-        </w:rPr>
-        <w:t xml:space="preserve">i no hay conformidad, el recolector anota en la parte del formato, correspondiente a las observaciones, las </w:t>
+        <w:t xml:space="preserve">: si no hay conformidad, el recolector anota en la parte del formato, correspondiente a las observaciones, las </w:t>
       </w:r>
       <w:r>
         <w:rPr>
@@ -15303,14 +15659,7 @@
           <w:rFonts w:cstheme="minorHAnsi"/>
           <w:lang w:eastAsia="es-CO"/>
         </w:rPr>
-        <w:t>: p</w:t>
-      </w:r>
-      <w:r>
-        <w:rPr>
-          <w:rFonts w:cstheme="minorHAnsi"/>
-          <w:lang w:eastAsia="es-CO"/>
-        </w:rPr>
-        <w:t>ara cualquiera que sea el caso anteriormente descrito (hay o no conformidad), le asigna un número o código para su entrada, la registra en el libro del laboratorio y guarda las muestras en el cuarto frío bajo llave hasta que sea asignada a un analista.</w:t>
+        <w:t>: para cualquiera que sea el caso anteriormente descrito (hay o no conformidad), le asigna un número o código para su entrada, la registra en el libro del laboratorio y guarda las muestras en el cuarto frío bajo llave hasta que sea asignada a un analista.</w:t>
       </w:r>
     </w:p>
     <w:p>
@@ -15339,14 +15688,7 @@
           <w:rFonts w:cstheme="minorHAnsi"/>
           <w:lang w:eastAsia="es-CO"/>
         </w:rPr>
-        <w:t>: u</w:t>
-      </w:r>
-      <w:r>
-        <w:rPr>
-          <w:rFonts w:cstheme="minorHAnsi"/>
-          <w:lang w:eastAsia="es-CO"/>
-        </w:rPr>
-        <w:t>na vez la muestra está en el laboratorio, el encargado del cuarto frío y los analistas son responsables de su cuidado y vigilancia.</w:t>
+        <w:t>: una vez la muestra está en el laboratorio, el encargado del cuarto frío y los analistas son responsables de su cuidado y vigilancia.</w:t>
       </w:r>
     </w:p>
     <w:p>
@@ -15375,14 +15717,7 @@
           <w:rFonts w:cstheme="minorHAnsi"/>
           <w:lang w:eastAsia="es-CO"/>
         </w:rPr>
-        <w:t>: l</w:t>
-      </w:r>
-      <w:r>
-        <w:rPr>
-          <w:rFonts w:cstheme="minorHAnsi"/>
-          <w:lang w:eastAsia="es-CO"/>
-        </w:rPr>
-        <w:t>as muestras se deben entregar en el laboratorio lo más pronto posible. Es importante coordinar el envío de las muestras al laboratorio en horas convenientes, con el propósito de realizar los análisis en el horario normal de trabajo y en el mismo día, si es posible.</w:t>
+        <w:t>: las muestras se deben entregar en el laboratorio lo más pronto posible. Es importante coordinar el envío de las muestras al laboratorio en horas convenientes, con el propósito de realizar los análisis en el horario normal de trabajo y en el mismo día, si es posible.</w:t>
       </w:r>
     </w:p>
     <w:p>
@@ -15411,14 +15746,7 @@
           <w:rFonts w:cstheme="minorHAnsi"/>
           <w:lang w:eastAsia="es-CO"/>
         </w:rPr>
-        <w:t>: a</w:t>
-      </w:r>
-      <w:r>
-        <w:rPr>
-          <w:rFonts w:cstheme="minorHAnsi"/>
-          <w:lang w:eastAsia="es-CO"/>
-        </w:rPr>
-        <w:t xml:space="preserve"> su llegada al laboratorio, si es imposible analizar las muestras de inmediato, estás se deben preservar en condiciones tales que eviten cualquier contaminación procedente del exterior del recipiente, su deterioro y que impidan cualquier cambio de su contenido.</w:t>
+        <w:t>: a su llegada al laboratorio, si es imposible analizar las muestras de inmediato, estás se deben preservar en condiciones tales que eviten cualquier contaminación procedente del exterior del recipiente, su deterioro y que impidan cualquier cambio de su contenido.</w:t>
       </w:r>
     </w:p>
     <w:p>
@@ -15447,14 +15775,7 @@
           <w:rFonts w:cstheme="minorHAnsi"/>
           <w:lang w:eastAsia="es-CO"/>
         </w:rPr>
-        <w:t>: p</w:t>
-      </w:r>
-      <w:r>
-        <w:rPr>
-          <w:rFonts w:cstheme="minorHAnsi"/>
-          <w:lang w:eastAsia="es-CO"/>
-        </w:rPr>
-        <w:t>ara este propósito se recomienda usar gabinetes refrigerados o fríos y lugares oscuros. Se deben manejar las muestras refrigeradas después de su llegada al laboratorio.</w:t>
+        <w:t>: para este propósito se recomienda usar gabinetes refrigerados o fríos y lugares oscuros. Se deben manejar las muestras refrigeradas después de su llegada al laboratorio.</w:t>
       </w:r>
     </w:p>
     <w:p>
@@ -15775,14 +16096,7 @@
           <w:rFonts w:cstheme="minorHAnsi"/>
           <w:lang w:eastAsia="es-CO"/>
         </w:rPr>
-        <w:t xml:space="preserve">. </w:t>
-      </w:r>
-      <w:r>
-        <w:rPr>
-          <w:rFonts w:cstheme="minorHAnsi"/>
-          <w:lang w:eastAsia="es-CO"/>
-        </w:rPr>
-        <w:t>El rotulado de identificación de las muestras que especifique el punto exacto donde se tomó la misma, junto con la fecha y la hora.</w:t>
+        <w:t>. El rotulado de identificación de las muestras que especifique el punto exacto donde se tomó la misma, junto con la fecha y la hora.</w:t>
       </w:r>
     </w:p>
     <w:p>
@@ -15811,14 +16125,7 @@
           <w:rFonts w:cstheme="minorHAnsi"/>
           <w:lang w:eastAsia="es-CO"/>
         </w:rPr>
-        <w:t xml:space="preserve">. </w:t>
-      </w:r>
-      <w:r>
-        <w:rPr>
-          <w:rFonts w:cstheme="minorHAnsi"/>
-          <w:lang w:eastAsia="es-CO"/>
-        </w:rPr>
-        <w:t>El registro de campo, que debe contener espacios para la siguiente información: nombre e identificación de la muestra, ubicación del muestreo, fecha e intervalo de tiempo, firmas del personal que realizó la actividad, preservación (cantidad y tipo), número de recipientes, número de réplicas (si aplica), notas de campo, análisis deseado, tipo de muestra.</w:t>
+        <w:t>. El registro de campo, que debe contener espacios para la siguiente información: nombre e identificación de la muestra, ubicación del muestreo, fecha e intervalo de tiempo, firmas del personal que realizó la actividad, preservación (cantidad y tipo), número de recipientes, número de réplicas (si aplica), notas de campo, análisis deseado, tipo de muestra.</w:t>
       </w:r>
     </w:p>
     <w:p>
@@ -15847,14 +16154,7 @@
           <w:rFonts w:cstheme="minorHAnsi"/>
           <w:lang w:eastAsia="es-CO"/>
         </w:rPr>
-        <w:t xml:space="preserve">. </w:t>
-      </w:r>
-      <w:r>
-        <w:rPr>
-          <w:rFonts w:cstheme="minorHAnsi"/>
-          <w:lang w:eastAsia="es-CO"/>
-        </w:rPr>
-        <w:t>El sellado de la muestra, si se requiere se pueden emplear sellos de custodia de la muestra de papel adhesivo a prueba de agua, con el fin que para manipular la muestra se requiera romperlos, así se garantizará la no manipulación de la misma antes de su entrega a laboratorios.</w:t>
+        <w:t>. El sellado de la muestra, si se requiere se pueden emplear sellos de custodia de la muestra de papel adhesivo a prueba de agua, con el fin que para manipular la muestra se requiera romperlos, así se garantizará la no manipulación de la misma antes de su entrega a laboratorios.</w:t>
       </w:r>
     </w:p>
     <w:p>
@@ -15929,14 +16229,7 @@
           <w:rFonts w:cstheme="minorHAnsi"/>
           <w:lang w:eastAsia="es-CO"/>
         </w:rPr>
-        <w:t>: e</w:t>
-      </w:r>
-      <w:r>
-        <w:rPr>
-          <w:rFonts w:cstheme="minorHAnsi"/>
-          <w:lang w:eastAsia="es-CO"/>
-        </w:rPr>
-        <w:t>ntregar lo más pronto posible las muestras con sus actas al laboratorio, como ejemplo: las muestras de agua potable no deben transcurrir más de seis (6) horas entre el momento de la recolección y su llegada al laboratorio.</w:t>
+        <w:t>: entregar lo más pronto posible las muestras con sus actas al laboratorio, como ejemplo: las muestras de agua potable no deben transcurrir más de seis (6) horas entre el momento de la recolección y su llegada al laboratorio.</w:t>
       </w:r>
     </w:p>
     <w:p>
@@ -15965,14 +16258,7 @@
           <w:rFonts w:cstheme="minorHAnsi"/>
           <w:lang w:eastAsia="es-CO"/>
         </w:rPr>
-        <w:t>: e</w:t>
-      </w:r>
-      <w:r>
-        <w:rPr>
-          <w:rFonts w:cstheme="minorHAnsi"/>
-          <w:lang w:eastAsia="es-CO"/>
-        </w:rPr>
-        <w:t>l acta de toma de muestra de datos no debe estar con los recipientes sino en la parte exterior del embalaje, para evitar que se deteriore.</w:t>
+        <w:t>: el acta de toma de muestra de datos no debe estar con los recipientes sino en la parte exterior del embalaje, para evitar que se deteriore.</w:t>
       </w:r>
     </w:p>
     <w:p>
@@ -16001,14 +16287,7 @@
           <w:rFonts w:cstheme="minorHAnsi"/>
           <w:lang w:eastAsia="es-CO"/>
         </w:rPr>
-        <w:t>: l</w:t>
-      </w:r>
-      <w:r>
-        <w:rPr>
-          <w:rFonts w:cstheme="minorHAnsi"/>
-          <w:lang w:eastAsia="es-CO"/>
-        </w:rPr>
-        <w:t>os recipientes que contengan las muestras se deben proteger y sellar de tal forma que no se deterioren, ni su contenido sufra ninguna pérdida durante el transporte. El empaque debe proteger los recipientes de una posible contaminación externa y en sí mismo no debe ser fuente de contaminación.</w:t>
+        <w:t>: los recipientes que contengan las muestras se deben proteger y sellar de tal forma que no se deterioren, ni su contenido sufra ninguna pérdida durante el transporte. El empaque debe proteger los recipientes de una posible contaminación externa y en sí mismo no debe ser fuente de contaminación.</w:t>
       </w:r>
     </w:p>
     <w:p>
@@ -16037,14 +16316,7 @@
           <w:rFonts w:cstheme="minorHAnsi"/>
           <w:lang w:eastAsia="es-CO"/>
         </w:rPr>
-        <w:t>: p</w:t>
-      </w:r>
-      <w:r>
-        <w:rPr>
-          <w:rFonts w:cstheme="minorHAnsi"/>
-          <w:lang w:eastAsia="es-CO"/>
-        </w:rPr>
-        <w:t xml:space="preserve">ara el caso de muestras enviadas por correo, se deberá asegurar la conservación e integridad de éstas, hasta su llegada al laboratorio. Utilizar neveras de icopor que son destinadas exclusivamente </w:t>
+        <w:t xml:space="preserve">: para el caso de muestras enviadas por correo, se deberá asegurar la conservación e integridad de éstas, hasta su llegada al laboratorio. Utilizar neveras de icopor que son destinadas exclusivamente </w:t>
       </w:r>
       <w:r>
         <w:rPr>
@@ -16072,28 +16344,7 @@
           <w:rFonts w:cstheme="minorHAnsi"/>
           <w:lang w:eastAsia="es-CO"/>
         </w:rPr>
-        <w:t>Contenedores de enfriamiento</w:t>
-      </w:r>
-      <w:r>
-        <w:rPr>
-          <w:rFonts w:cstheme="minorHAnsi"/>
-          <w:lang w:eastAsia="es-CO"/>
-        </w:rPr>
-        <w:t>: e</w:t>
-      </w:r>
-      <w:r>
-        <w:rPr>
-          <w:rFonts w:cstheme="minorHAnsi"/>
-          <w:lang w:eastAsia="es-CO"/>
-        </w:rPr>
-        <w:t xml:space="preserve">mpacar los frascos o recipientes con las muestras en neveras de icopor portátiles refrigeradas con bolsas con hielo o </w:t>
-      </w:r>
-      <w:r>
-        <w:rPr>
-          <w:rFonts w:cstheme="minorHAnsi"/>
-          <w:lang w:eastAsia="es-CO"/>
-        </w:rPr>
-        <w:t>“</w:t>
+        <w:t>Contenedores de enfriamiento: empacar los frascos o recipientes con las muestras en neveras de icopor portátiles refrigeradas con bolsas con hielo o “</w:t>
       </w:r>
       <w:r>
         <w:rPr>
@@ -16101,22 +16352,28 @@
           <w:rFonts w:cstheme="minorHAnsi"/>
           <w:lang w:val="es-CO" w:eastAsia="es-CO"/>
         </w:rPr>
-        <w:t>ice packs</w:t>
-      </w:r>
-      <w:r>
-        <w:rPr>
-          <w:rStyle w:val="Extranjerismo"/>
-          <w:rFonts w:cstheme="minorHAnsi"/>
-          <w:lang w:val="es-CO" w:eastAsia="es-CO"/>
-        </w:rPr>
-        <w:t>”</w:t>
-      </w:r>
-      <w:r>
-        <w:rPr>
-          <w:rFonts w:cstheme="minorHAnsi"/>
-          <w:lang w:eastAsia="es-CO"/>
-        </w:rPr>
-        <w:t>. Durante el transporte se recomienda refrigerar a 4° C y proteger la muestra de la luz (Siempre tapada), contabilizar tiempos de traslado para eliminar la posibilidad de contaminar la muestra con hielo derretido.</w:t>
+        <w:t>ice packs”</w:t>
+      </w:r>
+      <w:r>
+        <w:rPr>
+          <w:rFonts w:cstheme="minorHAnsi"/>
+          <w:lang w:eastAsia="es-CO"/>
+        </w:rPr>
+        <w:t>. Durante el transporte se recomienda refrigerar a 4</w:t>
+      </w:r>
+      <w:r>
+        <w:rPr>
+          <w:rFonts w:cstheme="minorHAnsi"/>
+          <w:lang w:eastAsia="es-CO"/>
+        </w:rPr>
+        <w:t xml:space="preserve"> </w:t>
+      </w:r>
+      <w:r>
+        <w:rPr>
+          <w:rFonts w:cstheme="minorHAnsi"/>
+          <w:lang w:eastAsia="es-CO"/>
+        </w:rPr>
+        <w:t>°C y proteger la muestra de la luz (Siempre tapada), contabilizar tiempos de traslado para eliminar la posibilidad de contaminar la muestra con hielo derretido.</w:t>
       </w:r>
     </w:p>
     <w:p>
@@ -16145,14 +16402,21 @@
           <w:rFonts w:cstheme="minorHAnsi"/>
           <w:lang w:eastAsia="es-CO"/>
         </w:rPr>
-        <w:t>: e</w:t>
-      </w:r>
-      <w:r>
-        <w:rPr>
-          <w:rFonts w:cstheme="minorHAnsi"/>
-          <w:lang w:eastAsia="es-CO"/>
-        </w:rPr>
-        <w:t>n el caso de análisis microbiológico es indispensable que la muestra se mantenga refrigerada hasta su arribo al laboratorio, ya que tanto las temperaturas mayores a 6ºC como la luz provocan la multiplicación de los microorganismos e invalidan la muestra dado que los resultados no reflejarán la realidad.</w:t>
+        <w:t>: en el caso de análisis microbiológico es indispensable que la muestra se mantenga refrigerada hasta su arribo al laboratorio, ya que tanto las temperaturas mayores a 6</w:t>
+      </w:r>
+      <w:r>
+        <w:rPr>
+          <w:rFonts w:cstheme="minorHAnsi"/>
+          <w:lang w:eastAsia="es-CO"/>
+        </w:rPr>
+        <w:t xml:space="preserve"> </w:t>
+      </w:r>
+      <w:r>
+        <w:rPr>
+          <w:rFonts w:cstheme="minorHAnsi"/>
+          <w:lang w:eastAsia="es-CO"/>
+        </w:rPr>
+        <w:t>ºC como la luz provocan la multiplicación de los microorganismos e invalidan la muestra dado que los resultados no reflejarán la realidad.</w:t>
       </w:r>
     </w:p>
     <w:p>
@@ -16181,14 +16445,7 @@
           <w:rFonts w:cstheme="minorHAnsi"/>
           <w:lang w:eastAsia="es-CO"/>
         </w:rPr>
-        <w:t>: s</w:t>
-      </w:r>
-      <w:r>
-        <w:rPr>
-          <w:rFonts w:cstheme="minorHAnsi"/>
-          <w:lang w:eastAsia="es-CO"/>
-        </w:rPr>
-        <w:t>e recomienda que todas las muestras de un mismo sitio de muestreo se empaquen en un mismo recipiente de almacenamiento (nevera). Transportar y almacenar los recipientes siempre en posición vertical, verificando que no pierdan el rótulo, ni se puedan caer.</w:t>
+        <w:t>: se recomienda que todas las muestras de un mismo sitio de muestreo se empaquen en un mismo recipiente de almacenamiento (nevera). Transportar y almacenar los recipientes siempre en posición vertical, verificando que no pierdan el rótulo, ni se puedan caer.</w:t>
       </w:r>
     </w:p>
     <w:p>
@@ -16217,14 +16474,7 @@
           <w:rFonts w:cstheme="minorHAnsi"/>
           <w:lang w:eastAsia="es-CO"/>
         </w:rPr>
-        <w:t>: s</w:t>
-      </w:r>
-      <w:r>
-        <w:rPr>
-          <w:rFonts w:cstheme="minorHAnsi"/>
-          <w:lang w:eastAsia="es-CO"/>
-        </w:rPr>
-        <w:t>e aconseja ponerle rótulo a la nevera con firma de quien hizo el muestreo con fecha y hora. Se deben entregar al laboratorio preferiblemente por algún encargado de la fase de muestreo. Las muestras deberán ser radicadas y colocadas en el cuarto frío donde se podrán conservar para su posterior análisis.</w:t>
+        <w:t>: se aconseja ponerle rótulo a la nevera con firma de quien hizo el muestreo con fecha y hora. Se deben entregar al laboratorio preferiblemente por algún encargado de la fase de muestreo. Las muestras deberán ser radicadas y colocadas en el cuarto frío donde se podrán conservar para su posterior análisis.</w:t>
       </w:r>
     </w:p>
     <w:p>
@@ -16471,7 +16721,7 @@
           <w:rFonts w:cstheme="minorHAnsi"/>
           <w:lang w:eastAsia="es-CO"/>
         </w:rPr>
-        <w:t>: Solución de acetato de cinc (p =1,7 g/ml) C4H6O4Zn, Ácido clorhídrico (p= 1.16 g/ml) HCL, Ácido sulfúrico (8 mol/l) H2SO4 entre otros. (p.9)</w:t>
+        <w:t>: Solución de acetato de cinc (p =1,7 g/ml) C4H6O4Zn, Ácido clorhídrico (p= 1.16 g/ml) HCL, Ácido sulfúrico (8 mol/l) H2SO4 entre otros.</w:t>
       </w:r>
     </w:p>
     <w:p>
@@ -16550,14 +16800,7 @@
           <w:rFonts w:cstheme="minorHAnsi"/>
           <w:lang w:eastAsia="es-CO"/>
         </w:rPr>
-        <w:t>: l</w:t>
-      </w:r>
-      <w:r>
-        <w:rPr>
-          <w:rFonts w:cstheme="minorHAnsi"/>
-          <w:lang w:eastAsia="es-CO"/>
-        </w:rPr>
-        <w:t>as muestras deben registrarse en cuanto lleguen al laboratorio. El procedimiento de entrada y registro de la muestra es importante para los propósitos de la cadena de custodia. La siguiente información debe requerirse: número de código de la muestra, nombre de la persona que recibe, nombre de los tomadores de la muestra, número del método de muestreo, y localización de almacenamiento.</w:t>
+        <w:t>: las muestras deben registrarse en cuanto lleguen al laboratorio. El procedimiento de entrada y registro de la muestra es importante para los propósitos de la cadena de custodia. La siguiente información debe requerirse: número de código de la muestra, nombre de la persona que recibe, nombre de los tomadores de la muestra, número del método de muestreo, y localización de almacenamiento.</w:t>
       </w:r>
     </w:p>
     <w:p>
@@ -16586,14 +16829,7 @@
           <w:rFonts w:cstheme="minorHAnsi"/>
           <w:lang w:eastAsia="es-CO"/>
         </w:rPr>
-        <w:t>: s</w:t>
-      </w:r>
-      <w:r>
-        <w:rPr>
-          <w:rFonts w:cstheme="minorHAnsi"/>
-          <w:lang w:eastAsia="es-CO"/>
-        </w:rPr>
-        <w:t>e debe inspeccionar el etiquetado y rotulado y compararlo con el registro de campo, si es conforme (concuerdan y es acorde a los procedimientos técnicos), el que recibe firmará la recepción incluyendo fecha y hora.</w:t>
+        <w:t>: se debe inspeccionar el etiquetado y rotulado y compararlo con el registro de campo, si es conforme (concuerdan y es acorde a los procedimientos técnicos), el que recibe firmará la recepción incluyendo fecha y hora.</w:t>
       </w:r>
     </w:p>
     <w:p>
@@ -16623,14 +16859,35 @@
           <w:rFonts w:cstheme="minorHAnsi"/>
           <w:lang w:eastAsia="es-CO"/>
         </w:rPr>
-        <w:t>: c</w:t>
-      </w:r>
-      <w:r>
-        <w:rPr>
-          <w:rFonts w:cstheme="minorHAnsi"/>
-          <w:lang w:eastAsia="es-CO"/>
-        </w:rPr>
-        <w:t>uando exista no conformidad, el que recolectó la muestra deberá anotar en la parte de atrás del registro las observaciones las inconformidades encontradas (Con fecha y hora).</w:t>
+        <w:t>: cuando exista no conformidad, el que recolectó la muestra deberá anotar en la parte de atrás del registro las observaciones</w:t>
+      </w:r>
+      <w:r>
+        <w:rPr>
+          <w:rFonts w:cstheme="minorHAnsi"/>
+          <w:lang w:eastAsia="es-CO"/>
+        </w:rPr>
+        <w:t>,</w:t>
+      </w:r>
+      <w:r>
+        <w:rPr>
+          <w:rFonts w:cstheme="minorHAnsi"/>
+          <w:lang w:eastAsia="es-CO"/>
+        </w:rPr>
+        <w:t xml:space="preserve"> las inconformidades encontradas (</w:t>
+      </w:r>
+      <w:r>
+        <w:rPr>
+          <w:rFonts w:cstheme="minorHAnsi"/>
+          <w:lang w:eastAsia="es-CO"/>
+        </w:rPr>
+        <w:t>c</w:t>
+      </w:r>
+      <w:r>
+        <w:rPr>
+          <w:rFonts w:cstheme="minorHAnsi"/>
+          <w:lang w:eastAsia="es-CO"/>
+        </w:rPr>
+        <w:t>on fecha y hora).</w:t>
       </w:r>
     </w:p>
     <w:p>
@@ -16659,14 +16916,21 @@
           <w:rFonts w:cstheme="minorHAnsi"/>
           <w:lang w:eastAsia="es-CO"/>
         </w:rPr>
-        <w:t>: p</w:t>
-      </w:r>
-      <w:r>
-        <w:rPr>
-          <w:rFonts w:cstheme="minorHAnsi"/>
-          <w:lang w:eastAsia="es-CO"/>
-        </w:rPr>
-        <w:t>ara los dos casos mencionados se debe registrar la llegada en los registros de laboratorio y se guardan las muestras en el cuarto frío, se define si se procesas o no las no conformes, pero una vez se inicie el análisis de laboratorio la cadena de custodia para el cuidado y vigilancia del analista.</w:t>
+        <w:t xml:space="preserve">: </w:t>
+      </w:r>
+      <w:r>
+        <w:rPr>
+          <w:rFonts w:cstheme="minorHAnsi"/>
+          <w:lang w:eastAsia="es-CO"/>
+        </w:rPr>
+        <w:t>p</w:t>
+      </w:r>
+      <w:r>
+        <w:rPr>
+          <w:rFonts w:cstheme="minorHAnsi"/>
+          <w:lang w:eastAsia="es-CO"/>
+        </w:rPr>
+        <w:t>ara los dos casos mencionados se debe registrar la llegada en los registros de laboratorio y se guardan las muestras en el cuarto frío. Se define si se procesan, o no, las no conformes, pero una vez se inicie el análisis de laboratorio, la cadena de custodia para el cuidado y vigilancia del analista.</w:t>
       </w:r>
     </w:p>
     <w:p>
@@ -16695,14 +16959,7 @@
           <w:rFonts w:cstheme="minorHAnsi"/>
           <w:lang w:eastAsia="es-CO"/>
         </w:rPr>
-        <w:t>: e</w:t>
-      </w:r>
-      <w:r>
-        <w:rPr>
-          <w:rFonts w:cstheme="minorHAnsi"/>
-          <w:lang w:eastAsia="es-CO"/>
-        </w:rPr>
-        <w:t>s importante tener claro que el tiempo aconsejado como máximo para transporte y entrega a laboratorio es de seis (6) horas, si no se puede cumplir se debe proceder a realizar acciones de preservación para asegurar su entrega.</w:t>
+        <w:t>: es importante tener claro que el tiempo aconsejado como máximo para transporte y entrega a laboratorio es de seis (6) horas, si no se puede cumplir se debe proceder a realizar acciones de preservación para asegurar su entrega.</w:t>
       </w:r>
     </w:p>
     <w:p>
@@ -16818,7 +17075,7 @@
                     </pic:cNvPicPr>
                   </pic:nvPicPr>
                   <pic:blipFill>
-                    <a:blip r:embed="rId14">
+                    <a:blip r:embed="rId17">
                       <a:extLst>
                         <a:ext uri="{28A0092B-C50C-407E-A947-70E740481C1C}">
                           <a14:useLocalDpi xmlns:a14="http://schemas.microsoft.com/office/drawing/2010/main" val="0"/>
@@ -17033,7 +17290,7 @@
                 <w:lang w:val="es-CO"/>
               </w:rPr>
             </w:pPr>
-            <w:hyperlink r:id="rId15" w:history="1">
+            <w:hyperlink r:id="rId18" w:history="1">
               <w:r>
                 <w:rPr>
                   <w:rStyle w:val="Hipervnculo"/>
@@ -17114,7 +17371,7 @@
                 <w:lang w:val="es-CO"/>
               </w:rPr>
             </w:pPr>
-            <w:hyperlink r:id="rId16" w:history="1">
+            <w:hyperlink r:id="rId19" w:history="1">
               <w:r>
                 <w:rPr>
                   <w:rStyle w:val="Hipervnculo"/>
@@ -17145,13 +17402,7 @@
               <w:rPr>
                 <w:lang w:val="es-CO"/>
               </w:rPr>
-              <w:t xml:space="preserve">Parámetros </w:t>
-            </w:r>
-            <w:r>
-              <w:rPr>
-                <w:lang w:val="es-CO"/>
-              </w:rPr>
-              <w:t>“</w:t>
+              <w:t>Parámetros “</w:t>
             </w:r>
             <w:r>
               <w:rPr>
@@ -17165,13 +17416,7 @@
               <w:rPr>
                 <w:lang w:val="es-CO"/>
               </w:rPr>
-              <w:t>”</w:t>
-            </w:r>
-            <w:r>
-              <w:rPr>
-                <w:lang w:val="es-CO"/>
-              </w:rPr>
-              <w:t xml:space="preserve"> para agua y suelo</w:t>
+              <w:t>” para agua y suelo</w:t>
             </w:r>
           </w:p>
         </w:tc>
@@ -17224,7 +17469,7 @@
                 <w:lang w:val="es-CO"/>
               </w:rPr>
             </w:pPr>
-            <w:hyperlink r:id="rId17" w:history="1">
+            <w:hyperlink r:id="rId20" w:history="1">
               <w:r>
                 <w:rPr>
                   <w:rStyle w:val="Hipervnculo"/>
@@ -17305,7 +17550,7 @@
                 <w:lang w:val="es-CO"/>
               </w:rPr>
             </w:pPr>
-            <w:hyperlink r:id="rId18" w:history="1">
+            <w:hyperlink r:id="rId21" w:history="1">
               <w:r>
                 <w:rPr>
                   <w:rStyle w:val="Hipervnculo"/>
@@ -17684,7 +17929,7 @@
         </w:rPr>
         <w:t xml:space="preserve">Guía Metodológica Investigación de la contaminación del suelo – Toma de muestras. </w:t>
       </w:r>
-      <w:hyperlink r:id="rId19" w:history="1">
+      <w:hyperlink r:id="rId22" w:history="1">
         <w:r>
           <w:rPr>
             <w:rStyle w:val="Hipervnculo"/>
@@ -17710,15 +17955,37 @@
         <w:rPr>
           <w:rFonts w:cstheme="minorHAnsi"/>
         </w:rPr>
-        <w:t>Instituto de Investigaciones Marinas y Costeras José Benito Vives de Andréis (2003). Manual de técnicas analíticas para la determinación de parámetros fisicoquímicos y contaminantes marinos. Aguas sedimentos y organismos.</w:t>
-      </w:r>
+        <w:t xml:space="preserve">Instituto Colombiano de Normas Técnicas y Certificación (1997). Gestión ambiental. Calidad de suelo. Muestreo. Guía sobre técnicas de muestreo (4113-2). </w:t>
+      </w:r>
+      <w:hyperlink r:id="rId23" w:history="1">
+        <w:r>
+          <w:rPr>
+            <w:rStyle w:val="Hipervnculo"/>
+            <w:rFonts w:cstheme="minorHAnsi"/>
+          </w:rPr>
+          <w:t>https://tienda.icontec.org/gp-gestion-ambiental-calidad-de-suelo-muestreo-guia-sobre-tecnicas-de-muestreo-ntc4113-2-1997.html</w:t>
+        </w:r>
+      </w:hyperlink>
       <w:r>
         <w:rPr>
           <w:rFonts w:cstheme="minorHAnsi"/>
         </w:rPr>
         <w:t xml:space="preserve"> </w:t>
       </w:r>
-      <w:hyperlink r:id="rId20" w:history="1">
+    </w:p>
+    <w:p>
+      <w:pPr>
+        <w:rPr>
+          <w:rFonts w:cstheme="minorHAnsi"/>
+        </w:rPr>
+      </w:pPr>
+      <w:r>
+        <w:rPr>
+          <w:rFonts w:cstheme="minorHAnsi"/>
+        </w:rPr>
+        <w:t xml:space="preserve">Instituto de Investigaciones Marinas y Costeras José Benito Vives de Andréis (2003). Manual de técnicas analíticas para la determinación de parámetros fisicoquímicos y contaminantes marinos. Aguas sedimentos y organismos. </w:t>
+      </w:r>
+      <w:hyperlink r:id="rId24" w:history="1">
         <w:r>
           <w:rPr>
             <w:rStyle w:val="Hipervnculo"/>
@@ -17746,7 +18013,7 @@
         </w:rPr>
         <w:t xml:space="preserve">Instituto Nacional de Vías (2012). Conservación y transporte de muestras de suelos (E-103). </w:t>
       </w:r>
-      <w:hyperlink r:id="rId21" w:history="1">
+      <w:hyperlink r:id="rId25" w:history="1">
         <w:r>
           <w:rPr>
             <w:rStyle w:val="Hipervnculo"/>
@@ -17785,15 +18052,10 @@
         <w:rPr>
           <w:rFonts w:cstheme="minorHAnsi"/>
         </w:rPr>
-        <w:t>Servicio nacional de aprendizaje (2013). Manual de prácticas de campo y del laboratorio de suelos.</w:t>
-      </w:r>
-      <w:r>
-        <w:rPr>
-          <w:rFonts w:cstheme="minorHAnsi"/>
-        </w:rPr>
-        <w:t xml:space="preserve"> </w:t>
-      </w:r>
-      <w:hyperlink r:id="rId22" w:history="1">
+        <w:lastRenderedPageBreak/>
+        <w:t xml:space="preserve">Servicio nacional de aprendizaje (2013). Manual de prácticas de campo y del laboratorio de suelos. </w:t>
+      </w:r>
+      <w:hyperlink r:id="rId26" w:history="1">
         <w:r>
           <w:rPr>
             <w:rStyle w:val="Hipervnculo"/>
@@ -18822,19 +19084,7 @@
                 <w:lang w:val="es-CO"/>
               </w:rPr>
               <w:lastRenderedPageBreak/>
-              <w:t xml:space="preserve">Luis Gabriel Urueta </w:t>
-            </w:r>
-            <w:r>
-              <w:rPr>
-                <w:lang w:val="es-CO"/>
-              </w:rPr>
-              <w:t>Á</w:t>
-            </w:r>
-            <w:r>
-              <w:rPr>
-                <w:lang w:val="es-CO"/>
-              </w:rPr>
-              <w:t>lvarez</w:t>
+              <w:t>Luis Gabriel Urueta Álvarez</w:t>
             </w:r>
           </w:p>
         </w:tc>
@@ -18964,8 +19214,8 @@
       </w:pPr>
     </w:p>
     <w:sectPr>
-      <w:headerReference w:type="default" r:id="rId23"/>
-      <w:footerReference w:type="default" r:id="rId24"/>
+      <w:headerReference w:type="default" r:id="rId27"/>
+      <w:footerReference w:type="default" r:id="rId28"/>
       <w:pgSz w:w="12240" w:h="15840"/>
       <w:pgMar w:top="1701" w:right="1134" w:bottom="1134" w:left="1134" w:header="709" w:footer="737" w:gutter="0"/>
       <w:pgNumType w:start="1"/>
@@ -25233,7 +25483,14 @@
 </file>
 
 <file path=customXml/item1.xml><?xml version="1.0" encoding="utf-8"?>
-<b:Sources xmlns:b="http://schemas.openxmlformats.org/officeDocument/2006/bibliography" xmlns="http://schemas.openxmlformats.org/officeDocument/2006/bibliography" SelectedStyle="\APASixthEditionOfficeOnline.xsl" StyleName="APA" Version="6"/>
+<p:properties xmlns:p="http://schemas.microsoft.com/office/2006/metadata/properties" xmlns:xsi="http://www.w3.org/2001/XMLSchema-instance" xmlns:pc="http://schemas.microsoft.com/office/infopath/2007/PartnerControls">
+  <documentManagement>
+    <TaxCatchAll xmlns="cb45339b-ced9-4d0d-8f64-77573914d53b" xsi:nil="true"/>
+    <lcf76f155ced4ddcb4097134ff3c332f xmlns="43a3ca16-9c26-4813-b83f-4aec9927b43f">
+      <Terms xmlns="http://schemas.microsoft.com/office/infopath/2007/PartnerControls"/>
+    </lcf76f155ced4ddcb4097134ff3c332f>
+  </documentManagement>
+</p:properties>
 </file>
 
 <file path=customXml/item2.xml><?xml version="1.0" encoding="utf-8"?>
@@ -25475,32 +25732,51 @@
 </file>
 
 <file path=customXml/item4.xml><?xml version="1.0" encoding="utf-8"?>
-<p:properties xmlns:p="http://schemas.microsoft.com/office/2006/metadata/properties" xmlns:xsi="http://www.w3.org/2001/XMLSchema-instance" xmlns:pc="http://schemas.microsoft.com/office/infopath/2007/PartnerControls">
-  <documentManagement>
-    <TaxCatchAll xmlns="cb45339b-ced9-4d0d-8f64-77573914d53b" xsi:nil="true"/>
-    <lcf76f155ced4ddcb4097134ff3c332f xmlns="43a3ca16-9c26-4813-b83f-4aec9927b43f">
-      <Terms xmlns="http://schemas.microsoft.com/office/infopath/2007/PartnerControls"/>
-    </lcf76f155ced4ddcb4097134ff3c332f>
-  </documentManagement>
-</p:properties>
+<b:Sources xmlns:b="http://schemas.openxmlformats.org/officeDocument/2006/bibliography" xmlns="http://schemas.openxmlformats.org/officeDocument/2006/bibliography" SelectedStyle="\APASixthEditionOfficeOnline.xsl" StyleName="APA" Version="6"/>
 </file>
 
 <file path=customXml/itemProps1.xml><?xml version="1.0" encoding="utf-8"?>
+<ds:datastoreItem xmlns:ds="http://schemas.openxmlformats.org/officeDocument/2006/customXml" ds:itemID="{6CF9CA08-E9F0-4AE8-914C-6ED079461C8E}">
+  <ds:schemaRefs>
+    <ds:schemaRef ds:uri="http://schemas.microsoft.com/office/2006/metadata/properties"/>
+    <ds:schemaRef ds:uri="http://schemas.microsoft.com/office/infopath/2007/PartnerControls"/>
+    <ds:schemaRef ds:uri="cb45339b-ced9-4d0d-8f64-77573914d53b"/>
+    <ds:schemaRef ds:uri="43a3ca16-9c26-4813-b83f-4aec9927b43f"/>
+  </ds:schemaRefs>
+</ds:datastoreItem>
+</file>
+
+<file path=customXml/itemProps2.xml><?xml version="1.0" encoding="utf-8"?>
+<ds:datastoreItem xmlns:ds="http://schemas.openxmlformats.org/officeDocument/2006/customXml" ds:itemID="{0B25BDDB-2785-40EB-B839-EF10F0939E9B}">
+  <ds:schemaRefs>
+    <ds:schemaRef ds:uri="http://schemas.microsoft.com/office/2006/metadata/contentType"/>
+    <ds:schemaRef ds:uri="http://schemas.microsoft.com/office/2006/metadata/properties/metaAttributes"/>
+    <ds:schemaRef ds:uri="http://www.w3.org/2001/XMLSchema"/>
+    <ds:schemaRef ds:uri="http://schemas.microsoft.com/office/2006/metadata/properties"/>
+    <ds:schemaRef ds:uri="cb45339b-ced9-4d0d-8f64-77573914d53b"/>
+    <ds:schemaRef ds:uri="43a3ca16-9c26-4813-b83f-4aec9927b43f"/>
+    <ds:schemaRef ds:uri="http://schemas.microsoft.com/office/2006/documentManagement/types"/>
+    <ds:schemaRef ds:uri="http://schemas.microsoft.com/office/infopath/2007/PartnerControls"/>
+    <ds:schemaRef ds:uri="http://schemas.openxmlformats.org/package/2006/metadata/core-properties"/>
+    <ds:schemaRef ds:uri="http://purl.org/dc/elements/1.1/"/>
+    <ds:schemaRef ds:uri="http://purl.org/dc/terms/"/>
+    <ds:schemaRef ds:uri="http://schemas.microsoft.com/internal/obd"/>
+  </ds:schemaRefs>
+</ds:datastoreItem>
+</file>
+
+<file path=customXml/itemProps3.xml><?xml version="1.0" encoding="utf-8"?>
+<ds:datastoreItem xmlns:ds="http://schemas.openxmlformats.org/officeDocument/2006/customXml" ds:itemID="{131AC9A7-21F5-4478-A47E-11F8C6185527}">
+  <ds:schemaRefs>
+    <ds:schemaRef ds:uri="http://schemas.microsoft.com/sharepoint/v3/contenttype/forms"/>
+  </ds:schemaRefs>
+</ds:datastoreItem>
+</file>
+
+<file path=customXml/itemProps4.xml><?xml version="1.0" encoding="utf-8"?>
 <ds:datastoreItem xmlns:ds="http://schemas.openxmlformats.org/officeDocument/2006/customXml" ds:itemID="{E8AB44A3-7C62-4BD2-82ED-8ABC209970FA}">
   <ds:schemaRefs>
     <ds:schemaRef ds:uri="http://schemas.openxmlformats.org/officeDocument/2006/bibliography"/>
   </ds:schemaRefs>
 </ds:datastoreItem>
-</file>
-
-<file path=customXml/itemProps2.xml><?xml version="1.0" encoding="utf-8"?>
-<ds:datastoreItem xmlns:ds="http://schemas.openxmlformats.org/officeDocument/2006/customXml" ds:itemID="{0B25BDDB-2785-40EB-B839-EF10F0939E9B}"/>
-</file>
-
-<file path=customXml/itemProps3.xml><?xml version="1.0" encoding="utf-8"?>
-<ds:datastoreItem xmlns:ds="http://schemas.openxmlformats.org/officeDocument/2006/customXml" ds:itemID="{131AC9A7-21F5-4478-A47E-11F8C6185527}"/>
-</file>
-
-<file path=customXml/itemProps4.xml><?xml version="1.0" encoding="utf-8"?>
-<ds:datastoreItem xmlns:ds="http://schemas.openxmlformats.org/officeDocument/2006/customXml" ds:itemID="{6CF9CA08-E9F0-4AE8-914C-6ED079461C8E}"/>
 </file>
</xml_diff>